<commit_message>
updated code with polygonal obstacles
</commit_message>
<xml_diff>
--- a/hw6sp16.docx
+++ b/hw6sp16.docx
@@ -123,8 +123,16 @@
         <w:rPr>
           <w:b/>
         </w:rPr>
-        <w:t>Apr 28</w:t>
-      </w:r>
+        <w:t>May 2</w:t>
+      </w:r>
+      <w:r>
+        <w:rPr>
+          <w:b/>
+        </w:rPr>
+        <w:t>, 11:59 pm</w:t>
+      </w:r>
+      <w:bookmarkStart w:id="0" w:name="_GoBack"/>
+      <w:bookmarkEnd w:id="0"/>
       <w:r>
         <w:rPr>
           <w:b/>
@@ -272,14 +280,7 @@
         <w:rPr>
           <w:rFonts w:asciiTheme="minorHAnsi" w:hAnsiTheme="minorHAnsi"/>
         </w:rPr>
-        <w:t xml:space="preserve">function </w:t>
-      </w:r>
-      <w:proofErr w:type="spellStart"/>
-      <w:r>
-        <w:rPr>
-          <w:rFonts w:asciiTheme="minorHAnsi" w:hAnsiTheme="minorHAnsi"/>
-        </w:rPr>
-        <w:t>PotentialFieldNavigation</w:t>
+        <w:t>function PotentialFieldNavigation</w:t>
       </w:r>
       <w:r>
         <w:rPr>
@@ -287,7 +288,6 @@
         </w:rPr>
         <w:t>.m</w:t>
       </w:r>
-      <w:proofErr w:type="spellEnd"/>
       <w:r>
         <w:rPr>
           <w:rFonts w:asciiTheme="minorHAnsi" w:hAnsiTheme="minorHAnsi"/>
@@ -330,7 +330,6 @@
           <w:rFonts w:asciiTheme="minorHAnsi" w:hAnsiTheme="minorHAnsi"/>
         </w:rPr>
       </w:pPr>
-      <w:proofErr w:type="gramStart"/>
       <w:r>
         <w:rPr>
           <w:rFonts w:asciiTheme="minorHAnsi" w:hAnsiTheme="minorHAnsi"/>
@@ -349,7 +348,6 @@
         </w:rPr>
         <w:t>ng polygonal obstacles.</w:t>
       </w:r>
-      <w:proofErr w:type="gramEnd"/>
     </w:p>
     <w:p>
       <w:pPr>
@@ -374,21 +372,7 @@
         <w:rPr>
           <w:rFonts w:asciiTheme="minorHAnsi" w:hAnsiTheme="minorHAnsi"/>
         </w:rPr>
-        <w:t xml:space="preserve">% Based off chapter 5.2 in "Robot Modeling and Control" by </w:t>
-      </w:r>
-      <w:proofErr w:type="spellStart"/>
-      <w:r>
-        <w:rPr>
-          <w:rFonts w:asciiTheme="minorHAnsi" w:hAnsiTheme="minorHAnsi"/>
-        </w:rPr>
-        <w:t>Spong</w:t>
-      </w:r>
-      <w:proofErr w:type="spellEnd"/>
-      <w:r>
-        <w:rPr>
-          <w:rFonts w:asciiTheme="minorHAnsi" w:hAnsiTheme="minorHAnsi"/>
-        </w:rPr>
-        <w:t>, Hutchinson,</w:t>
+        <w:t>% Based off chapter 5.2 in "Robot Modeling and Control" by Spong, Hutchinson,</w:t>
       </w:r>
     </w:p>
     <w:p>
@@ -401,30 +385,8 @@
         <w:rPr>
           <w:rFonts w:asciiTheme="minorHAnsi" w:hAnsiTheme="minorHAnsi"/>
         </w:rPr>
-        <w:t xml:space="preserve">% </w:t>
-      </w:r>
-      <w:proofErr w:type="gramStart"/>
-      <w:r>
-        <w:rPr>
-          <w:rFonts w:asciiTheme="minorHAnsi" w:hAnsiTheme="minorHAnsi"/>
-        </w:rPr>
-        <w:t>and</w:t>
-      </w:r>
-      <w:proofErr w:type="gramEnd"/>
-      <w:r>
-        <w:rPr>
-          <w:rFonts w:asciiTheme="minorHAnsi" w:hAnsiTheme="minorHAnsi"/>
-        </w:rPr>
-        <w:t xml:space="preserve"> </w:t>
-      </w:r>
-      <w:proofErr w:type="spellStart"/>
-      <w:r>
-        <w:rPr>
-          <w:rFonts w:asciiTheme="minorHAnsi" w:hAnsiTheme="minorHAnsi"/>
-        </w:rPr>
-        <w:t>Vidyasagar</w:t>
-      </w:r>
-      <w:proofErr w:type="spellEnd"/>
+        <w:t>% and Vidyasagar</w:t>
+      </w:r>
     </w:p>
     <w:p>
       <w:pPr>
@@ -524,27 +486,13 @@
         <w:rPr>
           <w:rFonts w:asciiTheme="minorHAnsi" w:hAnsiTheme="minorHAnsi"/>
         </w:rPr>
-        <w:t xml:space="preserve"> </w:t>
-      </w:r>
-      <w:proofErr w:type="gramStart"/>
-      <w:r>
-        <w:rPr>
-          <w:rFonts w:asciiTheme="minorHAnsi" w:hAnsiTheme="minorHAnsi"/>
-        </w:rPr>
-        <w:t>laser</w:t>
-      </w:r>
-      <w:r>
-        <w:rPr>
-          <w:rFonts w:asciiTheme="minorHAnsi" w:hAnsiTheme="minorHAnsi"/>
-        </w:rPr>
-        <w:t>s which</w:t>
-      </w:r>
-      <w:proofErr w:type="gramEnd"/>
-      <w:r>
-        <w:rPr>
-          <w:rFonts w:asciiTheme="minorHAnsi" w:hAnsiTheme="minorHAnsi"/>
-        </w:rPr>
-        <w:t xml:space="preserve"> </w:t>
+        <w:t xml:space="preserve"> laser</w:t>
+      </w:r>
+      <w:r>
+        <w:rPr>
+          <w:rFonts w:asciiTheme="minorHAnsi" w:hAnsiTheme="minorHAnsi"/>
+        </w:rPr>
+        <w:t xml:space="preserve">s which </w:t>
       </w:r>
       <w:r>
         <w:rPr>
@@ -566,75 +514,11 @@
           <w:rFonts w:asciiTheme="minorHAnsi" w:hAnsiTheme="minorHAnsi"/>
         </w:rPr>
       </w:pPr>
-      <w:proofErr w:type="gramStart"/>
-      <w:r>
-        <w:rPr>
-          <w:rFonts w:asciiTheme="minorHAnsi" w:hAnsiTheme="minorHAnsi"/>
-        </w:rPr>
-        <w:t>function</w:t>
-      </w:r>
-      <w:proofErr w:type="gramEnd"/>
-      <w:r>
-        <w:rPr>
-          <w:rFonts w:asciiTheme="minorHAnsi" w:hAnsiTheme="minorHAnsi"/>
-        </w:rPr>
-        <w:t xml:space="preserve"> </w:t>
-      </w:r>
-      <w:proofErr w:type="spellStart"/>
-      <w:r>
-        <w:rPr>
-          <w:rFonts w:asciiTheme="minorHAnsi" w:hAnsiTheme="minorHAnsi"/>
-        </w:rPr>
-        <w:t>Fvec</w:t>
-      </w:r>
-      <w:proofErr w:type="spellEnd"/>
-      <w:r>
-        <w:rPr>
-          <w:rFonts w:asciiTheme="minorHAnsi" w:hAnsiTheme="minorHAnsi"/>
-        </w:rPr>
-        <w:t xml:space="preserve"> =  </w:t>
-      </w:r>
-      <w:proofErr w:type="spellStart"/>
-      <w:r>
-        <w:rPr>
-          <w:rFonts w:asciiTheme="minorHAnsi" w:hAnsiTheme="minorHAnsi"/>
-        </w:rPr>
-        <w:t>frepPt</w:t>
-      </w:r>
-      <w:proofErr w:type="spellEnd"/>
-      <w:r>
-        <w:rPr>
-          <w:rFonts w:asciiTheme="minorHAnsi" w:hAnsiTheme="minorHAnsi"/>
-        </w:rPr>
-        <w:t xml:space="preserve">(q, </w:t>
-      </w:r>
-      <w:proofErr w:type="spellStart"/>
-      <w:r>
-        <w:rPr>
-          <w:rFonts w:asciiTheme="minorHAnsi" w:hAnsiTheme="minorHAnsi"/>
-        </w:rPr>
-        <w:t>pObstacle</w:t>
-      </w:r>
-      <w:proofErr w:type="spellEnd"/>
-      <w:r>
-        <w:rPr>
-          <w:rFonts w:asciiTheme="minorHAnsi" w:hAnsiTheme="minorHAnsi"/>
-        </w:rPr>
-        <w:t xml:space="preserve">, eta, </w:t>
-      </w:r>
-      <w:proofErr w:type="spellStart"/>
-      <w:r>
-        <w:rPr>
-          <w:rFonts w:asciiTheme="minorHAnsi" w:hAnsiTheme="minorHAnsi"/>
-        </w:rPr>
-        <w:t>rhoNot</w:t>
-      </w:r>
-      <w:proofErr w:type="spellEnd"/>
-      <w:r>
-        <w:rPr>
-          <w:rFonts w:asciiTheme="minorHAnsi" w:hAnsiTheme="minorHAnsi"/>
-        </w:rPr>
-        <w:t>)</w:t>
+      <w:r>
+        <w:rPr>
+          <w:rFonts w:asciiTheme="minorHAnsi" w:hAnsiTheme="minorHAnsi"/>
+        </w:rPr>
+        <w:t>function Fvec =  frepPt(q, pObstacle, eta, rhoNot)</w:t>
       </w:r>
     </w:p>
     <w:p>
@@ -647,21 +531,7 @@
         <w:rPr>
           <w:rFonts w:asciiTheme="minorHAnsi" w:hAnsiTheme="minorHAnsi"/>
         </w:rPr>
-        <w:t xml:space="preserve">        %</w:t>
-      </w:r>
-      <w:proofErr w:type="gramStart"/>
-      <w:r>
-        <w:rPr>
-          <w:rFonts w:asciiTheme="minorHAnsi" w:hAnsiTheme="minorHAnsi"/>
-        </w:rPr>
-        <w:t>computes</w:t>
-      </w:r>
-      <w:proofErr w:type="gramEnd"/>
-      <w:r>
-        <w:rPr>
-          <w:rFonts w:asciiTheme="minorHAnsi" w:hAnsiTheme="minorHAnsi"/>
-        </w:rPr>
-        <w:t xml:space="preserve"> the forces that repel each DH frame origin from a point</w:t>
+        <w:t xml:space="preserve">        %computes the forces that repel each DH frame origin from a point</w:t>
       </w:r>
     </w:p>
     <w:p>
@@ -674,49 +544,7 @@
         <w:rPr>
           <w:rFonts w:asciiTheme="minorHAnsi" w:hAnsiTheme="minorHAnsi"/>
         </w:rPr>
-        <w:t xml:space="preserve">        %</w:t>
-      </w:r>
-      <w:proofErr w:type="gramStart"/>
-      <w:r>
-        <w:rPr>
-          <w:rFonts w:asciiTheme="minorHAnsi" w:hAnsiTheme="minorHAnsi"/>
-        </w:rPr>
-        <w:t>at</w:t>
-      </w:r>
-      <w:proofErr w:type="gramEnd"/>
-      <w:r>
-        <w:rPr>
-          <w:rFonts w:asciiTheme="minorHAnsi" w:hAnsiTheme="minorHAnsi"/>
-        </w:rPr>
-        <w:t xml:space="preserve"> </w:t>
-      </w:r>
-      <w:proofErr w:type="spellStart"/>
-      <w:r>
-        <w:rPr>
-          <w:rFonts w:asciiTheme="minorHAnsi" w:hAnsiTheme="minorHAnsi"/>
-        </w:rPr>
-        <w:t>positon</w:t>
-      </w:r>
-      <w:proofErr w:type="spellEnd"/>
-      <w:r>
-        <w:rPr>
-          <w:rFonts w:asciiTheme="minorHAnsi" w:hAnsiTheme="minorHAnsi"/>
-        </w:rPr>
-        <w:t xml:space="preserve"> </w:t>
-      </w:r>
-      <w:proofErr w:type="spellStart"/>
-      <w:r>
-        <w:rPr>
-          <w:rFonts w:asciiTheme="minorHAnsi" w:hAnsiTheme="minorHAnsi"/>
-        </w:rPr>
-        <w:t>pObstacle</w:t>
-      </w:r>
-      <w:proofErr w:type="spellEnd"/>
-      <w:r>
-        <w:rPr>
-          <w:rFonts w:asciiTheme="minorHAnsi" w:hAnsiTheme="minorHAnsi"/>
-        </w:rPr>
-        <w:t xml:space="preserve">, given by equation 5.6 &amp; 5.7 in RD&amp;C </w:t>
+        <w:t xml:space="preserve">        %at positon pObstacle, given by equation 5.6 &amp; 5.7 in RD&amp;C </w:t>
       </w:r>
     </w:p>
     <w:p>
@@ -729,21 +557,7 @@
         <w:rPr>
           <w:rFonts w:asciiTheme="minorHAnsi" w:hAnsiTheme="minorHAnsi"/>
         </w:rPr>
-        <w:t xml:space="preserve">        %</w:t>
-      </w:r>
-      <w:proofErr w:type="gramStart"/>
-      <w:r>
-        <w:rPr>
-          <w:rFonts w:asciiTheme="minorHAnsi" w:hAnsiTheme="minorHAnsi"/>
-        </w:rPr>
-        <w:t>q</w:t>
-      </w:r>
-      <w:proofErr w:type="gramEnd"/>
-      <w:r>
-        <w:rPr>
-          <w:rFonts w:asciiTheme="minorHAnsi" w:hAnsiTheme="minorHAnsi"/>
-        </w:rPr>
-        <w:t>: configuration of the arm</w:t>
+        <w:t xml:space="preserve">        %q: configuration of the arm</w:t>
       </w:r>
     </w:p>
     <w:p>
@@ -756,37 +570,7 @@
         <w:rPr>
           <w:rFonts w:asciiTheme="minorHAnsi" w:hAnsiTheme="minorHAnsi"/>
         </w:rPr>
-        <w:t xml:space="preserve">        %</w:t>
-      </w:r>
-      <w:proofErr w:type="spellStart"/>
-      <w:proofErr w:type="gramStart"/>
-      <w:r>
-        <w:rPr>
-          <w:rFonts w:asciiTheme="minorHAnsi" w:hAnsiTheme="minorHAnsi"/>
-        </w:rPr>
-        <w:t>pObstacle</w:t>
-      </w:r>
-      <w:proofErr w:type="spellEnd"/>
-      <w:proofErr w:type="gramEnd"/>
-      <w:r>
-        <w:rPr>
-          <w:rFonts w:asciiTheme="minorHAnsi" w:hAnsiTheme="minorHAnsi"/>
-        </w:rPr>
-        <w:t xml:space="preserve">: </w:t>
-      </w:r>
-      <w:proofErr w:type="spellStart"/>
-      <w:r>
-        <w:rPr>
-          <w:rFonts w:asciiTheme="minorHAnsi" w:hAnsiTheme="minorHAnsi"/>
-        </w:rPr>
-        <w:t>xy</w:t>
-      </w:r>
-      <w:proofErr w:type="spellEnd"/>
-      <w:r>
-        <w:rPr>
-          <w:rFonts w:asciiTheme="minorHAnsi" w:hAnsiTheme="minorHAnsi"/>
-        </w:rPr>
-        <w:t xml:space="preserve"> position of the point obstacle</w:t>
+        <w:t xml:space="preserve">        %pObstacle: xy position of the point obstacle</w:t>
       </w:r>
     </w:p>
     <w:p>
@@ -799,21 +583,7 @@
         <w:rPr>
           <w:rFonts w:asciiTheme="minorHAnsi" w:hAnsiTheme="minorHAnsi"/>
         </w:rPr>
-        <w:t xml:space="preserve">        %</w:t>
-      </w:r>
-      <w:proofErr w:type="gramStart"/>
-      <w:r>
-        <w:rPr>
-          <w:rFonts w:asciiTheme="minorHAnsi" w:hAnsiTheme="minorHAnsi"/>
-        </w:rPr>
-        <w:t>eta</w:t>
-      </w:r>
-      <w:proofErr w:type="gramEnd"/>
-      <w:r>
-        <w:rPr>
-          <w:rFonts w:asciiTheme="minorHAnsi" w:hAnsiTheme="minorHAnsi"/>
-        </w:rPr>
-        <w:t>: vector parameter that scales the forces for each degree-of-freedom</w:t>
+        <w:t xml:space="preserve">        %eta: vector parameter that scales the forces for each degree-of-freedom</w:t>
       </w:r>
     </w:p>
     <w:p>
@@ -826,23 +596,7 @@
         <w:rPr>
           <w:rFonts w:asciiTheme="minorHAnsi" w:hAnsiTheme="minorHAnsi"/>
         </w:rPr>
-        <w:t xml:space="preserve">        %</w:t>
-      </w:r>
-      <w:proofErr w:type="spellStart"/>
-      <w:proofErr w:type="gramStart"/>
-      <w:r>
-        <w:rPr>
-          <w:rFonts w:asciiTheme="minorHAnsi" w:hAnsiTheme="minorHAnsi"/>
-        </w:rPr>
-        <w:t>rhoNot</w:t>
-      </w:r>
-      <w:proofErr w:type="spellEnd"/>
-      <w:proofErr w:type="gramEnd"/>
-      <w:r>
-        <w:rPr>
-          <w:rFonts w:asciiTheme="minorHAnsi" w:hAnsiTheme="minorHAnsi"/>
-        </w:rPr>
-        <w:t xml:space="preserve">: </w:t>
+        <w:t xml:space="preserve">        %rhoNot: </w:t>
       </w:r>
       <w:r>
         <w:rPr>
@@ -939,40 +693,11 @@
           <w:rFonts w:asciiTheme="minorHAnsi" w:hAnsiTheme="minorHAnsi"/>
         </w:rPr>
       </w:pPr>
-      <w:proofErr w:type="gramStart"/>
-      <w:r>
-        <w:rPr>
-          <w:rFonts w:asciiTheme="minorHAnsi" w:hAnsiTheme="minorHAnsi"/>
-        </w:rPr>
-        <w:t>function</w:t>
-      </w:r>
-      <w:proofErr w:type="gramEnd"/>
-      <w:r>
-        <w:rPr>
-          <w:rFonts w:asciiTheme="minorHAnsi" w:hAnsiTheme="minorHAnsi"/>
-        </w:rPr>
-        <w:t xml:space="preserve"> </w:t>
-      </w:r>
-      <w:proofErr w:type="spellStart"/>
-      <w:r>
-        <w:rPr>
-          <w:rFonts w:asciiTheme="minorHAnsi" w:hAnsiTheme="minorHAnsi"/>
-        </w:rPr>
-        <w:t>Fvec</w:t>
-      </w:r>
-      <w:proofErr w:type="spellEnd"/>
-      <w:r>
-        <w:rPr>
-          <w:rFonts w:asciiTheme="minorHAnsi" w:hAnsiTheme="minorHAnsi"/>
-        </w:rPr>
-        <w:t xml:space="preserve"> =  </w:t>
-      </w:r>
-      <w:proofErr w:type="spellStart"/>
-      <w:r>
-        <w:rPr>
-          <w:rFonts w:asciiTheme="minorHAnsi" w:hAnsiTheme="minorHAnsi"/>
-        </w:rPr>
-        <w:t>frep</w:t>
+      <w:r>
+        <w:rPr>
+          <w:rFonts w:asciiTheme="minorHAnsi" w:hAnsiTheme="minorHAnsi"/>
+        </w:rPr>
+        <w:t>function Fvec =  frep</w:t>
       </w:r>
       <w:r>
         <w:rPr>
@@ -984,42 +709,7 @@
         <w:rPr>
           <w:rFonts w:asciiTheme="minorHAnsi" w:hAnsiTheme="minorHAnsi"/>
         </w:rPr>
-        <w:t>Pt</w:t>
-      </w:r>
-      <w:proofErr w:type="spellEnd"/>
-      <w:r>
-        <w:rPr>
-          <w:rFonts w:asciiTheme="minorHAnsi" w:hAnsiTheme="minorHAnsi"/>
-        </w:rPr>
-        <w:t xml:space="preserve">(q, </w:t>
-      </w:r>
-      <w:proofErr w:type="spellStart"/>
-      <w:r>
-        <w:rPr>
-          <w:rFonts w:asciiTheme="minorHAnsi" w:hAnsiTheme="minorHAnsi"/>
-        </w:rPr>
-        <w:t>pObstacle</w:t>
-      </w:r>
-      <w:proofErr w:type="spellEnd"/>
-      <w:r>
-        <w:rPr>
-          <w:rFonts w:asciiTheme="minorHAnsi" w:hAnsiTheme="minorHAnsi"/>
-        </w:rPr>
-        <w:t xml:space="preserve">, eta, </w:t>
-      </w:r>
-      <w:proofErr w:type="spellStart"/>
-      <w:r>
-        <w:rPr>
-          <w:rFonts w:asciiTheme="minorHAnsi" w:hAnsiTheme="minorHAnsi"/>
-        </w:rPr>
-        <w:t>rhoNot</w:t>
-      </w:r>
-      <w:proofErr w:type="spellEnd"/>
-      <w:r>
-        <w:rPr>
-          <w:rFonts w:asciiTheme="minorHAnsi" w:hAnsiTheme="minorHAnsi"/>
-        </w:rPr>
-        <w:t>)</w:t>
+        <w:t>Pt(q, pObstacle, eta, rhoNot)</w:t>
       </w:r>
     </w:p>
     <w:p>
@@ -1040,19 +730,11 @@
         </w:rPr>
         <w:t xml:space="preserve"> </w:t>
       </w:r>
-      <w:proofErr w:type="gramStart"/>
-      <w:r>
-        <w:rPr>
-          <w:rFonts w:asciiTheme="minorHAnsi" w:hAnsiTheme="minorHAnsi"/>
-        </w:rPr>
-        <w:t>computes</w:t>
-      </w:r>
-      <w:proofErr w:type="gramEnd"/>
-      <w:r>
-        <w:rPr>
-          <w:rFonts w:asciiTheme="minorHAnsi" w:hAnsiTheme="minorHAnsi"/>
-        </w:rPr>
-        <w:t xml:space="preserve"> the forces that repel </w:t>
+      <w:r>
+        <w:rPr>
+          <w:rFonts w:asciiTheme="minorHAnsi" w:hAnsiTheme="minorHAnsi"/>
+        </w:rPr>
+        <w:t xml:space="preserve">computes the forces that repel </w:t>
       </w:r>
       <w:r>
         <w:rPr>
@@ -1079,47 +761,11 @@
         </w:rPr>
         <w:t xml:space="preserve"> </w:t>
       </w:r>
-      <w:proofErr w:type="gramStart"/>
-      <w:r>
-        <w:rPr>
-          <w:rFonts w:asciiTheme="minorHAnsi" w:hAnsiTheme="minorHAnsi"/>
-        </w:rPr>
-        <w:t>at</w:t>
-      </w:r>
-      <w:proofErr w:type="gramEnd"/>
-      <w:r>
-        <w:rPr>
-          <w:rFonts w:asciiTheme="minorHAnsi" w:hAnsiTheme="minorHAnsi"/>
-        </w:rPr>
-        <w:t xml:space="preserve"> </w:t>
-      </w:r>
-      <w:proofErr w:type="spellStart"/>
-      <w:r>
-        <w:rPr>
-          <w:rFonts w:asciiTheme="minorHAnsi" w:hAnsiTheme="minorHAnsi"/>
-        </w:rPr>
-        <w:t>positon</w:t>
-      </w:r>
-      <w:proofErr w:type="spellEnd"/>
-      <w:r>
-        <w:rPr>
-          <w:rFonts w:asciiTheme="minorHAnsi" w:hAnsiTheme="minorHAnsi"/>
-        </w:rPr>
-        <w:t xml:space="preserve"> </w:t>
-      </w:r>
-      <w:proofErr w:type="spellStart"/>
-      <w:r>
-        <w:rPr>
-          <w:rFonts w:asciiTheme="minorHAnsi" w:hAnsiTheme="minorHAnsi"/>
-        </w:rPr>
-        <w:t>pObstacle</w:t>
-      </w:r>
-      <w:proofErr w:type="spellEnd"/>
-      <w:r>
-        <w:rPr>
-          <w:rFonts w:asciiTheme="minorHAnsi" w:hAnsiTheme="minorHAnsi"/>
-        </w:rPr>
-        <w:t xml:space="preserve">, given by equation 5.6 &amp; 5.7 in RD&amp;C </w:t>
+      <w:r>
+        <w:rPr>
+          <w:rFonts w:asciiTheme="minorHAnsi" w:hAnsiTheme="minorHAnsi"/>
+        </w:rPr>
+        <w:t xml:space="preserve">at positon pObstacle, given by equation 5.6 &amp; 5.7 in RD&amp;C </w:t>
       </w:r>
     </w:p>
     <w:p>
@@ -1140,19 +786,11 @@
         </w:rPr>
         <w:t xml:space="preserve"> </w:t>
       </w:r>
-      <w:proofErr w:type="gramStart"/>
-      <w:r>
-        <w:rPr>
-          <w:rFonts w:asciiTheme="minorHAnsi" w:hAnsiTheme="minorHAnsi"/>
-        </w:rPr>
-        <w:t>q</w:t>
-      </w:r>
-      <w:proofErr w:type="gramEnd"/>
-      <w:r>
-        <w:rPr>
-          <w:rFonts w:asciiTheme="minorHAnsi" w:hAnsiTheme="minorHAnsi"/>
-        </w:rPr>
-        <w:t>: configuration of the arm</w:t>
+      <w:r>
+        <w:rPr>
+          <w:rFonts w:asciiTheme="minorHAnsi" w:hAnsiTheme="minorHAnsi"/>
+        </w:rPr>
+        <w:t>q: configuration of the arm</w:t>
       </w:r>
     </w:p>
     <w:p>
@@ -1173,35 +811,11 @@
         </w:rPr>
         <w:t xml:space="preserve"> </w:t>
       </w:r>
-      <w:proofErr w:type="spellStart"/>
-      <w:proofErr w:type="gramStart"/>
-      <w:r>
-        <w:rPr>
-          <w:rFonts w:asciiTheme="minorHAnsi" w:hAnsiTheme="minorHAnsi"/>
-        </w:rPr>
-        <w:t>pObstacle</w:t>
-      </w:r>
-      <w:proofErr w:type="spellEnd"/>
-      <w:proofErr w:type="gramEnd"/>
-      <w:r>
-        <w:rPr>
-          <w:rFonts w:asciiTheme="minorHAnsi" w:hAnsiTheme="minorHAnsi"/>
-        </w:rPr>
-        <w:t xml:space="preserve">: </w:t>
-      </w:r>
-      <w:proofErr w:type="spellStart"/>
-      <w:r>
-        <w:rPr>
-          <w:rFonts w:asciiTheme="minorHAnsi" w:hAnsiTheme="minorHAnsi"/>
-        </w:rPr>
-        <w:t>xy</w:t>
-      </w:r>
-      <w:proofErr w:type="spellEnd"/>
-      <w:r>
-        <w:rPr>
-          <w:rFonts w:asciiTheme="minorHAnsi" w:hAnsiTheme="minorHAnsi"/>
-        </w:rPr>
-        <w:t xml:space="preserve"> position of the point obstacle</w:t>
+      <w:r>
+        <w:rPr>
+          <w:rFonts w:asciiTheme="minorHAnsi" w:hAnsiTheme="minorHAnsi"/>
+        </w:rPr>
+        <w:t>pObstacle: xy position of the point obstacle</w:t>
       </w:r>
     </w:p>
     <w:p>
@@ -1222,19 +836,11 @@
         </w:rPr>
         <w:t xml:space="preserve"> </w:t>
       </w:r>
-      <w:proofErr w:type="gramStart"/>
-      <w:r>
-        <w:rPr>
-          <w:rFonts w:asciiTheme="minorHAnsi" w:hAnsiTheme="minorHAnsi"/>
-        </w:rPr>
-        <w:t>eta</w:t>
-      </w:r>
-      <w:proofErr w:type="gramEnd"/>
-      <w:r>
-        <w:rPr>
-          <w:rFonts w:asciiTheme="minorHAnsi" w:hAnsiTheme="minorHAnsi"/>
-        </w:rPr>
-        <w:t>: vector parameter that scales the forces for each degree-of-freedom</w:t>
+      <w:r>
+        <w:rPr>
+          <w:rFonts w:asciiTheme="minorHAnsi" w:hAnsiTheme="minorHAnsi"/>
+        </w:rPr>
+        <w:t>eta: vector parameter that scales the forces for each degree-of-freedom</w:t>
       </w:r>
     </w:p>
     <w:p>
@@ -1255,21 +861,11 @@
         </w:rPr>
         <w:t xml:space="preserve"> </w:t>
       </w:r>
-      <w:proofErr w:type="spellStart"/>
-      <w:proofErr w:type="gramStart"/>
-      <w:r>
-        <w:rPr>
-          <w:rFonts w:asciiTheme="minorHAnsi" w:hAnsiTheme="minorHAnsi"/>
-        </w:rPr>
-        <w:t>rhoNot</w:t>
-      </w:r>
-      <w:proofErr w:type="spellEnd"/>
-      <w:proofErr w:type="gramEnd"/>
-      <w:r>
-        <w:rPr>
-          <w:rFonts w:asciiTheme="minorHAnsi" w:hAnsiTheme="minorHAnsi"/>
-        </w:rPr>
-        <w:t xml:space="preserve">: </w:t>
+      <w:r>
+        <w:rPr>
+          <w:rFonts w:asciiTheme="minorHAnsi" w:hAnsiTheme="minorHAnsi"/>
+        </w:rPr>
+        <w:t xml:space="preserve">rhoNot: </w:t>
       </w:r>
       <w:r>
         <w:rPr>
@@ -1338,23 +934,8 @@
         <w:rPr>
           <w:rFonts w:asciiTheme="minorHAnsi" w:hAnsiTheme="minorHAnsi"/>
         </w:rPr>
-        <w:t xml:space="preserve">  using the code on page 181, check if the </w:t>
-      </w:r>
-      <w:proofErr w:type="spellStart"/>
-      <w:r>
-        <w:rPr>
-          <w:rFonts w:asciiTheme="minorHAnsi" w:hAnsiTheme="minorHAnsi"/>
-        </w:rPr>
-        <w:t>movments</w:t>
-      </w:r>
-      <w:proofErr w:type="spellEnd"/>
-      <w:r>
-        <w:rPr>
-          <w:rFonts w:asciiTheme="minorHAnsi" w:hAnsiTheme="minorHAnsi"/>
-        </w:rPr>
-        <w:t xml:space="preserve"> for last three iterations are all less than </w:t>
-      </w:r>
-      <w:proofErr w:type="spellStart"/>
+        <w:t xml:space="preserve">  using the code on page 181, check if the movments for last three iterations are all less than </w:t>
+      </w:r>
       <w:r>
         <w:rPr>
           <w:rFonts w:asciiTheme="minorHAnsi" w:hAnsiTheme="minorHAnsi"/>
@@ -1362,7 +943,6 @@
         </w:rPr>
         <w:t>epsilon_min</w:t>
       </w:r>
-      <w:proofErr w:type="spellEnd"/>
       <w:r>
         <w:rPr>
           <w:rFonts w:asciiTheme="minorHAnsi" w:hAnsiTheme="minorHAnsi"/>
@@ -1375,7 +955,6 @@
         </w:rPr>
         <w:t xml:space="preserve"> variable </w:t>
       </w:r>
-      <w:proofErr w:type="spellStart"/>
       <w:r>
         <w:rPr>
           <w:rFonts w:asciiTheme="minorHAnsi" w:hAnsiTheme="minorHAnsi"/>
@@ -1383,7 +962,6 @@
         </w:rPr>
         <w:t>inLocalMinimum</w:t>
       </w:r>
-      <w:proofErr w:type="spellEnd"/>
       <w:r>
         <w:rPr>
           <w:rFonts w:asciiTheme="minorHAnsi" w:hAnsiTheme="minorHAnsi"/>
@@ -1417,7 +995,6 @@
         </w:rPr>
         <w:t xml:space="preserve"> Find a value of </w:t>
       </w:r>
-      <w:proofErr w:type="spellStart"/>
       <w:r>
         <w:rPr>
           <w:rFonts w:asciiTheme="minorHAnsi" w:hAnsiTheme="minorHAnsi"/>
@@ -1425,7 +1002,6 @@
         </w:rPr>
         <w:t>epsilon_min</w:t>
       </w:r>
-      <w:proofErr w:type="spellEnd"/>
       <w:r>
         <w:rPr>
           <w:rFonts w:asciiTheme="minorHAnsi" w:hAnsiTheme="minorHAnsi"/>
@@ -1433,7 +1009,6 @@
         </w:rPr>
         <w:t xml:space="preserve"> </w:t>
       </w:r>
-      <w:proofErr w:type="gramStart"/>
       <w:r>
         <w:rPr>
           <w:rFonts w:asciiTheme="minorHAnsi" w:hAnsiTheme="minorHAnsi"/>
@@ -1450,14 +1025,7 @@
         <w:rPr>
           <w:rFonts w:asciiTheme="minorHAnsi" w:hAnsiTheme="minorHAnsi"/>
         </w:rPr>
-        <w:t>will</w:t>
-      </w:r>
-      <w:proofErr w:type="gramEnd"/>
-      <w:r>
-        <w:rPr>
-          <w:rFonts w:asciiTheme="minorHAnsi" w:hAnsiTheme="minorHAnsi"/>
-        </w:rPr>
-        <w:t xml:space="preserve"> detect if the robot is stuck</w:t>
+        <w:t>will detect if the robot is stuck</w:t>
       </w:r>
     </w:p>
     <w:p>
@@ -1467,25 +1035,13 @@
           <w:b/>
         </w:rPr>
       </w:pPr>
-      <w:proofErr w:type="spellStart"/>
-      <w:proofErr w:type="gramStart"/>
       <w:r>
         <w:rPr>
           <w:rFonts w:asciiTheme="minorHAnsi" w:hAnsiTheme="minorHAnsi"/>
           <w:b/>
         </w:rPr>
-        <w:lastRenderedPageBreak/>
-        <w:t>epsilon</w:t>
-      </w:r>
-      <w:proofErr w:type="gramEnd"/>
-      <w:r>
-        <w:rPr>
-          <w:rFonts w:asciiTheme="minorHAnsi" w:hAnsiTheme="minorHAnsi"/>
-          <w:b/>
-        </w:rPr>
-        <w:t>_min</w:t>
-      </w:r>
-      <w:proofErr w:type="spellEnd"/>
+        <w:t>epsilon_min</w:t>
+      </w:r>
       <w:r>
         <w:rPr>
           <w:rFonts w:asciiTheme="minorHAnsi" w:hAnsiTheme="minorHAnsi"/>
@@ -1515,7 +1071,6 @@
           <w:rFonts w:asciiTheme="minorHAnsi" w:hAnsiTheme="minorHAnsi"/>
         </w:rPr>
       </w:pPr>
-      <w:bookmarkStart w:id="0" w:name="_GoBack"/>
       <w:r>
         <w:rPr>
           <w:rStyle w:val="Heading3Char"/>
@@ -1544,50 +1099,27 @@
         <w:rPr>
           <w:rFonts w:asciiTheme="minorHAnsi" w:hAnsiTheme="minorHAnsi"/>
         </w:rPr>
-        <w:t xml:space="preserve">  </w:t>
-      </w:r>
-      <w:bookmarkEnd w:id="0"/>
-      <w:r>
-        <w:rPr>
-          <w:rFonts w:asciiTheme="minorHAnsi" w:hAnsiTheme="minorHAnsi"/>
-        </w:rPr>
-        <w:t>if</w:t>
-      </w:r>
-      <w:r>
-        <w:rPr>
-          <w:rFonts w:asciiTheme="minorHAnsi" w:hAnsiTheme="minorHAnsi"/>
+        <w:t xml:space="preserve">  if </w:t>
+      </w:r>
+      <w:r>
+        <w:rPr>
+          <w:rFonts w:asciiTheme="minorHAnsi" w:hAnsiTheme="minorHAnsi"/>
+          <w:b/>
+        </w:rPr>
+        <w:t>inLocalMinimum</w:t>
+      </w:r>
+      <w:r>
+        <w:rPr>
+          <w:rFonts w:asciiTheme="minorHAnsi" w:hAnsiTheme="minorHAnsi"/>
+          <w:b/>
         </w:rPr>
         <w:t xml:space="preserve"> </w:t>
       </w:r>
-      <w:proofErr w:type="spellStart"/>
-      <w:proofErr w:type="gramStart"/>
-      <w:r>
-        <w:rPr>
-          <w:rFonts w:asciiTheme="minorHAnsi" w:hAnsiTheme="minorHAnsi"/>
-          <w:b/>
-        </w:rPr>
-        <w:t>inLocalMinimum</w:t>
-      </w:r>
-      <w:proofErr w:type="spellEnd"/>
-      <w:r>
-        <w:rPr>
-          <w:rFonts w:asciiTheme="minorHAnsi" w:hAnsiTheme="minorHAnsi"/>
-          <w:b/>
-        </w:rPr>
-        <w:t xml:space="preserve"> </w:t>
-      </w:r>
-      <w:r>
-        <w:rPr>
-          <w:rFonts w:asciiTheme="minorHAnsi" w:hAnsiTheme="minorHAnsi"/>
-        </w:rPr>
-        <w:t>,</w:t>
-      </w:r>
-      <w:proofErr w:type="gramEnd"/>
-      <w:r>
-        <w:rPr>
-          <w:rFonts w:asciiTheme="minorHAnsi" w:hAnsiTheme="minorHAnsi"/>
-        </w:rPr>
-        <w:t xml:space="preserve"> then perform a random walk (page 181).   Select a </w:t>
+      <w:r>
+        <w:rPr>
+          <w:rFonts w:asciiTheme="minorHAnsi" w:hAnsiTheme="minorHAnsi"/>
+        </w:rPr>
+        <w:t xml:space="preserve">, then perform a random walk (page 181).   Select a </w:t>
       </w:r>
       <w:r>
         <w:rPr>
@@ -1609,19 +1141,11 @@
           <w:rFonts w:asciiTheme="minorHAnsi" w:hAnsiTheme="minorHAnsi"/>
         </w:rPr>
       </w:pPr>
-      <w:proofErr w:type="gramStart"/>
-      <w:r>
-        <w:rPr>
-          <w:rFonts w:asciiTheme="minorHAnsi" w:hAnsiTheme="minorHAnsi"/>
-        </w:rPr>
-        <w:t>t</w:t>
-      </w:r>
-      <w:proofErr w:type="gramEnd"/>
-      <w:r>
-        <w:rPr>
-          <w:rFonts w:asciiTheme="minorHAnsi" w:hAnsiTheme="minorHAnsi"/>
-        </w:rPr>
-        <w:t xml:space="preserve"> = 5;  %how many random steps to take?</w:t>
+      <w:r>
+        <w:rPr>
+          <w:rFonts w:asciiTheme="minorHAnsi" w:hAnsiTheme="minorHAnsi"/>
+        </w:rPr>
+        <w:t>t = 5;  %how many random steps to take?</w:t>
       </w:r>
     </w:p>
     <w:p>
@@ -1630,19 +1154,11 @@
           <w:rFonts w:asciiTheme="minorHAnsi" w:hAnsiTheme="minorHAnsi"/>
         </w:rPr>
       </w:pPr>
-      <w:proofErr w:type="gramStart"/>
-      <w:r>
-        <w:rPr>
-          <w:rFonts w:asciiTheme="minorHAnsi" w:hAnsiTheme="minorHAnsi"/>
-        </w:rPr>
-        <w:t>v</w:t>
-      </w:r>
-      <w:proofErr w:type="gramEnd"/>
-      <w:r>
-        <w:rPr>
-          <w:rFonts w:asciiTheme="minorHAnsi" w:hAnsiTheme="minorHAnsi"/>
-        </w:rPr>
-        <w:t xml:space="preserve"> = pi/10; % maximum random value at each step</w:t>
+      <w:r>
+        <w:rPr>
+          <w:rFonts w:asciiTheme="minorHAnsi" w:hAnsiTheme="minorHAnsi"/>
+        </w:rPr>
+        <w:t>v = pi/10; % maximum random value at each step</w:t>
       </w:r>
     </w:p>
     <w:p>
@@ -1698,16 +1214,8 @@
         <w:rPr>
           <w:rFonts w:asciiTheme="minorHAnsi" w:hAnsiTheme="minorHAnsi"/>
         </w:rPr>
-        <w:t xml:space="preserve">  </w:t>
-      </w:r>
-      <w:r>
-        <w:rPr>
-          <w:rFonts w:asciiTheme="minorHAnsi" w:hAnsiTheme="minorHAnsi"/>
-        </w:rPr>
-        <w:t xml:space="preserve">Change the lasers to exploding polygonal containers of dynamite that must be avoided.  Change </w:t>
-      </w:r>
-      <w:proofErr w:type="spellStart"/>
-      <w:proofErr w:type="gramStart"/>
+        <w:t xml:space="preserve">  Change the lasers to exploding polygonal containers of dynamite that must be avoided.  Change </w:t>
+      </w:r>
       <w:r>
         <w:rPr>
           <w:rFonts w:asciiTheme="minorHAnsi" w:hAnsiTheme="minorHAnsi"/>
@@ -1724,55 +1232,33 @@
         <w:rPr>
           <w:rFonts w:asciiTheme="minorHAnsi" w:hAnsiTheme="minorHAnsi"/>
         </w:rPr>
-        <w:t>Pt</w:t>
-      </w:r>
-      <w:proofErr w:type="spellEnd"/>
-      <w:r>
-        <w:rPr>
-          <w:rFonts w:asciiTheme="minorHAnsi" w:hAnsiTheme="minorHAnsi"/>
-        </w:rPr>
-        <w:t>(</w:t>
-      </w:r>
-      <w:proofErr w:type="gramEnd"/>
-      <w:r>
-        <w:rPr>
-          <w:rFonts w:asciiTheme="minorHAnsi" w:hAnsiTheme="minorHAnsi"/>
-        </w:rPr>
-        <w:t xml:space="preserve">q, </w:t>
-      </w:r>
-      <w:proofErr w:type="spellStart"/>
-      <w:r>
-        <w:rPr>
-          <w:rFonts w:asciiTheme="minorHAnsi" w:hAnsiTheme="minorHAnsi"/>
-        </w:rPr>
-        <w:t>pObstacle</w:t>
-      </w:r>
-      <w:proofErr w:type="spellEnd"/>
-      <w:r>
-        <w:rPr>
-          <w:rFonts w:asciiTheme="minorHAnsi" w:hAnsiTheme="minorHAnsi"/>
-        </w:rPr>
-        <w:t xml:space="preserve">, eta, </w:t>
-      </w:r>
-      <w:proofErr w:type="spellStart"/>
-      <w:r>
-        <w:rPr>
-          <w:rFonts w:asciiTheme="minorHAnsi" w:hAnsiTheme="minorHAnsi"/>
-        </w:rPr>
-        <w:t>rhoNot</w:t>
-      </w:r>
-      <w:proofErr w:type="spellEnd"/>
-      <w:r>
-        <w:rPr>
-          <w:rFonts w:asciiTheme="minorHAnsi" w:hAnsiTheme="minorHAnsi"/>
-        </w:rPr>
-        <w:t>)</w:t>
+        <w:t>Pt(q, pObstacle, eta, rhoNot)</w:t>
       </w:r>
       <w:r>
         <w:rPr>
           <w:rFonts w:asciiTheme="minorHAnsi" w:hAnsiTheme="minorHAnsi"/>
         </w:rPr>
         <w:t xml:space="preserve"> to compute the closest point on the polygonal obstacle.</w:t>
+      </w:r>
+    </w:p>
+    <w:p>
+      <w:pPr>
+        <w:rPr>
+          <w:rFonts w:asciiTheme="minorHAnsi" w:hAnsiTheme="minorHAnsi"/>
+        </w:rPr>
+      </w:pPr>
+    </w:p>
+    <w:p>
+      <w:pPr>
+        <w:rPr>
+          <w:rFonts w:asciiTheme="minorHAnsi" w:hAnsiTheme="minorHAnsi"/>
+        </w:rPr>
+      </w:pPr>
+      <w:r>
+        <w:rPr>
+          <w:rFonts w:asciiTheme="minorHAnsi" w:hAnsiTheme="minorHAnsi"/>
+        </w:rPr>
+        <w:t>Dr Becker will generate polygonal obstacles..</w:t>
       </w:r>
     </w:p>
     <w:p>
@@ -1847,7 +1333,7 @@
         <w:rFonts w:ascii="Times New Roman" w:hAnsi="Times New Roman"/>
         <w:noProof/>
       </w:rPr>
-      <w:t>2</w:t>
+      <w:t>1</w:t>
     </w:r>
     <w:r>
       <w:rPr>
@@ -1920,7 +1406,7 @@
   <w:abstractNum w:abstractNumId="0">
     <w:nsid w:val="FFFFFF1D"/>
     <w:multiLevelType w:val="multilevel"/>
-    <w:tmpl w:val="517A3C54"/>
+    <w:tmpl w:val="D702FCA4"/>
     <w:lvl w:ilvl="0">
       <w:start w:val="1"/>
       <w:numFmt w:val="bullet"/>
@@ -5483,6 +4969,7 @@
   <w:style w:type="character" w:default="1" w:styleId="DefaultParagraphFont">
     <w:name w:val="Default Paragraph Font"/>
     <w:uiPriority w:val="1"/>
+    <w:semiHidden/>
     <w:unhideWhenUsed/>
   </w:style>
   <w:style w:type="table" w:default="1" w:styleId="TableNormal">
@@ -5980,6 +5467,7 @@
   <w:style w:type="character" w:default="1" w:styleId="DefaultParagraphFont">
     <w:name w:val="Default Paragraph Font"/>
     <w:uiPriority w:val="1"/>
+    <w:semiHidden/>
     <w:unhideWhenUsed/>
   </w:style>
   <w:style w:type="table" w:default="1" w:styleId="TableNormal">
@@ -6586,7 +6074,7 @@
 </file>
 
 <file path=customXml/itemProps1.xml><?xml version="1.0" encoding="utf-8"?>
-<ds:datastoreItem xmlns:ds="http://schemas.openxmlformats.org/officeDocument/2006/customXml" ds:itemID="{0B0C943B-C824-7747-BE85-B60155224F9C}">
+<ds:datastoreItem xmlns:ds="http://schemas.openxmlformats.org/officeDocument/2006/customXml" ds:itemID="{3C8F0ECD-15E6-A64E-9CAE-822F28B0BC64}">
   <ds:schemaRefs>
     <ds:schemaRef ds:uri="http://schemas.openxmlformats.org/officeDocument/2006/bibliography"/>
   </ds:schemaRefs>

</xml_diff>

<commit_message>
Added solution for HW 6
</commit_message>
<xml_diff>
--- a/hw6sp16.docx
+++ b/hw6sp16.docx
@@ -131,8 +131,6 @@
         </w:rPr>
         <w:t>, 11:59 pm</w:t>
       </w:r>
-      <w:bookmarkStart w:id="0" w:name="_GoBack"/>
-      <w:bookmarkEnd w:id="0"/>
       <w:r>
         <w:rPr>
           <w:b/>
@@ -280,7 +278,14 @@
         <w:rPr>
           <w:rFonts w:asciiTheme="minorHAnsi" w:hAnsiTheme="minorHAnsi"/>
         </w:rPr>
-        <w:t>function PotentialFieldNavigation</w:t>
+        <w:t xml:space="preserve">function </w:t>
+      </w:r>
+      <w:proofErr w:type="spellStart"/>
+      <w:r>
+        <w:rPr>
+          <w:rFonts w:asciiTheme="minorHAnsi" w:hAnsiTheme="minorHAnsi"/>
+        </w:rPr>
+        <w:t>PotentialFieldNavigation</w:t>
       </w:r>
       <w:r>
         <w:rPr>
@@ -288,6 +293,7 @@
         </w:rPr>
         <w:t>.m</w:t>
       </w:r>
+      <w:proofErr w:type="spellEnd"/>
       <w:r>
         <w:rPr>
           <w:rFonts w:asciiTheme="minorHAnsi" w:hAnsiTheme="minorHAnsi"/>
@@ -330,6 +336,7 @@
           <w:rFonts w:asciiTheme="minorHAnsi" w:hAnsiTheme="minorHAnsi"/>
         </w:rPr>
       </w:pPr>
+      <w:proofErr w:type="gramStart"/>
       <w:r>
         <w:rPr>
           <w:rFonts w:asciiTheme="minorHAnsi" w:hAnsiTheme="minorHAnsi"/>
@@ -348,6 +355,7 @@
         </w:rPr>
         <w:t>ng polygonal obstacles.</w:t>
       </w:r>
+      <w:proofErr w:type="gramEnd"/>
     </w:p>
     <w:p>
       <w:pPr>
@@ -372,7 +380,21 @@
         <w:rPr>
           <w:rFonts w:asciiTheme="minorHAnsi" w:hAnsiTheme="minorHAnsi"/>
         </w:rPr>
-        <w:t>% Based off chapter 5.2 in "Robot Modeling and Control" by Spong, Hutchinson,</w:t>
+        <w:t xml:space="preserve">% Based off chapter 5.2 in "Robot Modeling and Control" by </w:t>
+      </w:r>
+      <w:proofErr w:type="spellStart"/>
+      <w:r>
+        <w:rPr>
+          <w:rFonts w:asciiTheme="minorHAnsi" w:hAnsiTheme="minorHAnsi"/>
+        </w:rPr>
+        <w:t>Spong</w:t>
+      </w:r>
+      <w:proofErr w:type="spellEnd"/>
+      <w:r>
+        <w:rPr>
+          <w:rFonts w:asciiTheme="minorHAnsi" w:hAnsiTheme="minorHAnsi"/>
+        </w:rPr>
+        <w:t>, Hutchinson,</w:t>
       </w:r>
     </w:p>
     <w:p>
@@ -385,8 +407,30 @@
         <w:rPr>
           <w:rFonts w:asciiTheme="minorHAnsi" w:hAnsiTheme="minorHAnsi"/>
         </w:rPr>
-        <w:t>% and Vidyasagar</w:t>
-      </w:r>
+        <w:t xml:space="preserve">% </w:t>
+      </w:r>
+      <w:proofErr w:type="gramStart"/>
+      <w:r>
+        <w:rPr>
+          <w:rFonts w:asciiTheme="minorHAnsi" w:hAnsiTheme="minorHAnsi"/>
+        </w:rPr>
+        <w:t>and</w:t>
+      </w:r>
+      <w:proofErr w:type="gramEnd"/>
+      <w:r>
+        <w:rPr>
+          <w:rFonts w:asciiTheme="minorHAnsi" w:hAnsiTheme="minorHAnsi"/>
+        </w:rPr>
+        <w:t xml:space="preserve"> </w:t>
+      </w:r>
+      <w:proofErr w:type="spellStart"/>
+      <w:r>
+        <w:rPr>
+          <w:rFonts w:asciiTheme="minorHAnsi" w:hAnsiTheme="minorHAnsi"/>
+        </w:rPr>
+        <w:t>Vidyasagar</w:t>
+      </w:r>
+      <w:proofErr w:type="spellEnd"/>
     </w:p>
     <w:p>
       <w:pPr>
@@ -426,6 +470,8 @@
         </w:rPr>
         <w:t>%</w:t>
       </w:r>
+      <w:bookmarkStart w:id="0" w:name="_GoBack"/>
+      <w:bookmarkEnd w:id="0"/>
     </w:p>
     <w:p>
       <w:pPr>
@@ -486,13 +532,27 @@
         <w:rPr>
           <w:rFonts w:asciiTheme="minorHAnsi" w:hAnsiTheme="minorHAnsi"/>
         </w:rPr>
-        <w:t xml:space="preserve"> laser</w:t>
-      </w:r>
-      <w:r>
-        <w:rPr>
-          <w:rFonts w:asciiTheme="minorHAnsi" w:hAnsiTheme="minorHAnsi"/>
-        </w:rPr>
-        <w:t xml:space="preserve">s which </w:t>
+        <w:t xml:space="preserve"> </w:t>
+      </w:r>
+      <w:proofErr w:type="gramStart"/>
+      <w:r>
+        <w:rPr>
+          <w:rFonts w:asciiTheme="minorHAnsi" w:hAnsiTheme="minorHAnsi"/>
+        </w:rPr>
+        <w:t>laser</w:t>
+      </w:r>
+      <w:r>
+        <w:rPr>
+          <w:rFonts w:asciiTheme="minorHAnsi" w:hAnsiTheme="minorHAnsi"/>
+        </w:rPr>
+        <w:t>s which</w:t>
+      </w:r>
+      <w:proofErr w:type="gramEnd"/>
+      <w:r>
+        <w:rPr>
+          <w:rFonts w:asciiTheme="minorHAnsi" w:hAnsiTheme="minorHAnsi"/>
+        </w:rPr>
+        <w:t xml:space="preserve"> </w:t>
       </w:r>
       <w:r>
         <w:rPr>
@@ -514,11 +574,75 @@
           <w:rFonts w:asciiTheme="minorHAnsi" w:hAnsiTheme="minorHAnsi"/>
         </w:rPr>
       </w:pPr>
-      <w:r>
-        <w:rPr>
-          <w:rFonts w:asciiTheme="minorHAnsi" w:hAnsiTheme="minorHAnsi"/>
-        </w:rPr>
-        <w:t>function Fvec =  frepPt(q, pObstacle, eta, rhoNot)</w:t>
+      <w:proofErr w:type="gramStart"/>
+      <w:r>
+        <w:rPr>
+          <w:rFonts w:asciiTheme="minorHAnsi" w:hAnsiTheme="minorHAnsi"/>
+        </w:rPr>
+        <w:t>function</w:t>
+      </w:r>
+      <w:proofErr w:type="gramEnd"/>
+      <w:r>
+        <w:rPr>
+          <w:rFonts w:asciiTheme="minorHAnsi" w:hAnsiTheme="minorHAnsi"/>
+        </w:rPr>
+        <w:t xml:space="preserve"> </w:t>
+      </w:r>
+      <w:proofErr w:type="spellStart"/>
+      <w:r>
+        <w:rPr>
+          <w:rFonts w:asciiTheme="minorHAnsi" w:hAnsiTheme="minorHAnsi"/>
+        </w:rPr>
+        <w:t>Fvec</w:t>
+      </w:r>
+      <w:proofErr w:type="spellEnd"/>
+      <w:r>
+        <w:rPr>
+          <w:rFonts w:asciiTheme="minorHAnsi" w:hAnsiTheme="minorHAnsi"/>
+        </w:rPr>
+        <w:t xml:space="preserve"> =  </w:t>
+      </w:r>
+      <w:proofErr w:type="spellStart"/>
+      <w:r>
+        <w:rPr>
+          <w:rFonts w:asciiTheme="minorHAnsi" w:hAnsiTheme="minorHAnsi"/>
+        </w:rPr>
+        <w:t>frepPt</w:t>
+      </w:r>
+      <w:proofErr w:type="spellEnd"/>
+      <w:r>
+        <w:rPr>
+          <w:rFonts w:asciiTheme="minorHAnsi" w:hAnsiTheme="minorHAnsi"/>
+        </w:rPr>
+        <w:t xml:space="preserve">(q, </w:t>
+      </w:r>
+      <w:proofErr w:type="spellStart"/>
+      <w:r>
+        <w:rPr>
+          <w:rFonts w:asciiTheme="minorHAnsi" w:hAnsiTheme="minorHAnsi"/>
+        </w:rPr>
+        <w:t>pObstacle</w:t>
+      </w:r>
+      <w:proofErr w:type="spellEnd"/>
+      <w:r>
+        <w:rPr>
+          <w:rFonts w:asciiTheme="minorHAnsi" w:hAnsiTheme="minorHAnsi"/>
+        </w:rPr>
+        <w:t xml:space="preserve">, eta, </w:t>
+      </w:r>
+      <w:proofErr w:type="spellStart"/>
+      <w:r>
+        <w:rPr>
+          <w:rFonts w:asciiTheme="minorHAnsi" w:hAnsiTheme="minorHAnsi"/>
+        </w:rPr>
+        <w:t>rhoNot</w:t>
+      </w:r>
+      <w:proofErr w:type="spellEnd"/>
+      <w:r>
+        <w:rPr>
+          <w:rFonts w:asciiTheme="minorHAnsi" w:hAnsiTheme="minorHAnsi"/>
+        </w:rPr>
+        <w:t>)</w:t>
       </w:r>
     </w:p>
     <w:p>
@@ -531,7 +655,21 @@
         <w:rPr>
           <w:rFonts w:asciiTheme="minorHAnsi" w:hAnsiTheme="minorHAnsi"/>
         </w:rPr>
-        <w:t xml:space="preserve">        %computes the forces that repel each DH frame origin from a point</w:t>
+        <w:t xml:space="preserve">        %</w:t>
+      </w:r>
+      <w:proofErr w:type="gramStart"/>
+      <w:r>
+        <w:rPr>
+          <w:rFonts w:asciiTheme="minorHAnsi" w:hAnsiTheme="minorHAnsi"/>
+        </w:rPr>
+        <w:t>computes</w:t>
+      </w:r>
+      <w:proofErr w:type="gramEnd"/>
+      <w:r>
+        <w:rPr>
+          <w:rFonts w:asciiTheme="minorHAnsi" w:hAnsiTheme="minorHAnsi"/>
+        </w:rPr>
+        <w:t xml:space="preserve"> the forces that repel each DH frame origin from a point</w:t>
       </w:r>
     </w:p>
     <w:p>
@@ -544,7 +682,49 @@
         <w:rPr>
           <w:rFonts w:asciiTheme="minorHAnsi" w:hAnsiTheme="minorHAnsi"/>
         </w:rPr>
-        <w:t xml:space="preserve">        %at positon pObstacle, given by equation 5.6 &amp; 5.7 in RD&amp;C </w:t>
+        <w:t xml:space="preserve">        %</w:t>
+      </w:r>
+      <w:proofErr w:type="gramStart"/>
+      <w:r>
+        <w:rPr>
+          <w:rFonts w:asciiTheme="minorHAnsi" w:hAnsiTheme="minorHAnsi"/>
+        </w:rPr>
+        <w:t>at</w:t>
+      </w:r>
+      <w:proofErr w:type="gramEnd"/>
+      <w:r>
+        <w:rPr>
+          <w:rFonts w:asciiTheme="minorHAnsi" w:hAnsiTheme="minorHAnsi"/>
+        </w:rPr>
+        <w:t xml:space="preserve"> </w:t>
+      </w:r>
+      <w:proofErr w:type="spellStart"/>
+      <w:r>
+        <w:rPr>
+          <w:rFonts w:asciiTheme="minorHAnsi" w:hAnsiTheme="minorHAnsi"/>
+        </w:rPr>
+        <w:t>positon</w:t>
+      </w:r>
+      <w:proofErr w:type="spellEnd"/>
+      <w:r>
+        <w:rPr>
+          <w:rFonts w:asciiTheme="minorHAnsi" w:hAnsiTheme="minorHAnsi"/>
+        </w:rPr>
+        <w:t xml:space="preserve"> </w:t>
+      </w:r>
+      <w:proofErr w:type="spellStart"/>
+      <w:r>
+        <w:rPr>
+          <w:rFonts w:asciiTheme="minorHAnsi" w:hAnsiTheme="minorHAnsi"/>
+        </w:rPr>
+        <w:t>pObstacle</w:t>
+      </w:r>
+      <w:proofErr w:type="spellEnd"/>
+      <w:r>
+        <w:rPr>
+          <w:rFonts w:asciiTheme="minorHAnsi" w:hAnsiTheme="minorHAnsi"/>
+        </w:rPr>
+        <w:t xml:space="preserve">, given by equation 5.6 &amp; 5.7 in RD&amp;C </w:t>
       </w:r>
     </w:p>
     <w:p>
@@ -557,7 +737,21 @@
         <w:rPr>
           <w:rFonts w:asciiTheme="minorHAnsi" w:hAnsiTheme="minorHAnsi"/>
         </w:rPr>
-        <w:t xml:space="preserve">        %q: configuration of the arm</w:t>
+        <w:t xml:space="preserve">        %</w:t>
+      </w:r>
+      <w:proofErr w:type="gramStart"/>
+      <w:r>
+        <w:rPr>
+          <w:rFonts w:asciiTheme="minorHAnsi" w:hAnsiTheme="minorHAnsi"/>
+        </w:rPr>
+        <w:t>q</w:t>
+      </w:r>
+      <w:proofErr w:type="gramEnd"/>
+      <w:r>
+        <w:rPr>
+          <w:rFonts w:asciiTheme="minorHAnsi" w:hAnsiTheme="minorHAnsi"/>
+        </w:rPr>
+        <w:t>: configuration of the arm</w:t>
       </w:r>
     </w:p>
     <w:p>
@@ -570,7 +764,37 @@
         <w:rPr>
           <w:rFonts w:asciiTheme="minorHAnsi" w:hAnsiTheme="minorHAnsi"/>
         </w:rPr>
-        <w:t xml:space="preserve">        %pObstacle: xy position of the point obstacle</w:t>
+        <w:t xml:space="preserve">        %</w:t>
+      </w:r>
+      <w:proofErr w:type="spellStart"/>
+      <w:proofErr w:type="gramStart"/>
+      <w:r>
+        <w:rPr>
+          <w:rFonts w:asciiTheme="minorHAnsi" w:hAnsiTheme="minorHAnsi"/>
+        </w:rPr>
+        <w:t>pObstacle</w:t>
+      </w:r>
+      <w:proofErr w:type="spellEnd"/>
+      <w:proofErr w:type="gramEnd"/>
+      <w:r>
+        <w:rPr>
+          <w:rFonts w:asciiTheme="minorHAnsi" w:hAnsiTheme="minorHAnsi"/>
+        </w:rPr>
+        <w:t xml:space="preserve">: </w:t>
+      </w:r>
+      <w:proofErr w:type="spellStart"/>
+      <w:r>
+        <w:rPr>
+          <w:rFonts w:asciiTheme="minorHAnsi" w:hAnsiTheme="minorHAnsi"/>
+        </w:rPr>
+        <w:t>xy</w:t>
+      </w:r>
+      <w:proofErr w:type="spellEnd"/>
+      <w:r>
+        <w:rPr>
+          <w:rFonts w:asciiTheme="minorHAnsi" w:hAnsiTheme="minorHAnsi"/>
+        </w:rPr>
+        <w:t xml:space="preserve"> position of the point obstacle</w:t>
       </w:r>
     </w:p>
     <w:p>
@@ -583,7 +807,21 @@
         <w:rPr>
           <w:rFonts w:asciiTheme="minorHAnsi" w:hAnsiTheme="minorHAnsi"/>
         </w:rPr>
-        <w:t xml:space="preserve">        %eta: vector parameter that scales the forces for each degree-of-freedom</w:t>
+        <w:t xml:space="preserve">        %</w:t>
+      </w:r>
+      <w:proofErr w:type="gramStart"/>
+      <w:r>
+        <w:rPr>
+          <w:rFonts w:asciiTheme="minorHAnsi" w:hAnsiTheme="minorHAnsi"/>
+        </w:rPr>
+        <w:t>eta</w:t>
+      </w:r>
+      <w:proofErr w:type="gramEnd"/>
+      <w:r>
+        <w:rPr>
+          <w:rFonts w:asciiTheme="minorHAnsi" w:hAnsiTheme="minorHAnsi"/>
+        </w:rPr>
+        <w:t>: vector parameter that scales the forces for each degree-of-freedom</w:t>
       </w:r>
     </w:p>
     <w:p>
@@ -596,7 +834,23 @@
         <w:rPr>
           <w:rFonts w:asciiTheme="minorHAnsi" w:hAnsiTheme="minorHAnsi"/>
         </w:rPr>
-        <w:t xml:space="preserve">        %rhoNot: </w:t>
+        <w:t xml:space="preserve">        %</w:t>
+      </w:r>
+      <w:proofErr w:type="spellStart"/>
+      <w:proofErr w:type="gramStart"/>
+      <w:r>
+        <w:rPr>
+          <w:rFonts w:asciiTheme="minorHAnsi" w:hAnsiTheme="minorHAnsi"/>
+        </w:rPr>
+        <w:t>rhoNot</w:t>
+      </w:r>
+      <w:proofErr w:type="spellEnd"/>
+      <w:proofErr w:type="gramEnd"/>
+      <w:r>
+        <w:rPr>
+          <w:rFonts w:asciiTheme="minorHAnsi" w:hAnsiTheme="minorHAnsi"/>
+        </w:rPr>
+        <w:t xml:space="preserve">: </w:t>
       </w:r>
       <w:r>
         <w:rPr>
@@ -693,11 +947,40 @@
           <w:rFonts w:asciiTheme="minorHAnsi" w:hAnsiTheme="minorHAnsi"/>
         </w:rPr>
       </w:pPr>
-      <w:r>
-        <w:rPr>
-          <w:rFonts w:asciiTheme="minorHAnsi" w:hAnsiTheme="minorHAnsi"/>
-        </w:rPr>
-        <w:t>function Fvec =  frep</w:t>
+      <w:proofErr w:type="gramStart"/>
+      <w:r>
+        <w:rPr>
+          <w:rFonts w:asciiTheme="minorHAnsi" w:hAnsiTheme="minorHAnsi"/>
+        </w:rPr>
+        <w:t>function</w:t>
+      </w:r>
+      <w:proofErr w:type="gramEnd"/>
+      <w:r>
+        <w:rPr>
+          <w:rFonts w:asciiTheme="minorHAnsi" w:hAnsiTheme="minorHAnsi"/>
+        </w:rPr>
+        <w:t xml:space="preserve"> </w:t>
+      </w:r>
+      <w:proofErr w:type="spellStart"/>
+      <w:r>
+        <w:rPr>
+          <w:rFonts w:asciiTheme="minorHAnsi" w:hAnsiTheme="minorHAnsi"/>
+        </w:rPr>
+        <w:t>Fvec</w:t>
+      </w:r>
+      <w:proofErr w:type="spellEnd"/>
+      <w:r>
+        <w:rPr>
+          <w:rFonts w:asciiTheme="minorHAnsi" w:hAnsiTheme="minorHAnsi"/>
+        </w:rPr>
+        <w:t xml:space="preserve"> =  </w:t>
+      </w:r>
+      <w:proofErr w:type="spellStart"/>
+      <w:r>
+        <w:rPr>
+          <w:rFonts w:asciiTheme="minorHAnsi" w:hAnsiTheme="minorHAnsi"/>
+        </w:rPr>
+        <w:t>frep</w:t>
       </w:r>
       <w:r>
         <w:rPr>
@@ -709,7 +992,42 @@
         <w:rPr>
           <w:rFonts w:asciiTheme="minorHAnsi" w:hAnsiTheme="minorHAnsi"/>
         </w:rPr>
-        <w:t>Pt(q, pObstacle, eta, rhoNot)</w:t>
+        <w:t>Pt</w:t>
+      </w:r>
+      <w:proofErr w:type="spellEnd"/>
+      <w:r>
+        <w:rPr>
+          <w:rFonts w:asciiTheme="minorHAnsi" w:hAnsiTheme="minorHAnsi"/>
+        </w:rPr>
+        <w:t xml:space="preserve">(q, </w:t>
+      </w:r>
+      <w:proofErr w:type="spellStart"/>
+      <w:r>
+        <w:rPr>
+          <w:rFonts w:asciiTheme="minorHAnsi" w:hAnsiTheme="minorHAnsi"/>
+        </w:rPr>
+        <w:t>pObstacle</w:t>
+      </w:r>
+      <w:proofErr w:type="spellEnd"/>
+      <w:r>
+        <w:rPr>
+          <w:rFonts w:asciiTheme="minorHAnsi" w:hAnsiTheme="minorHAnsi"/>
+        </w:rPr>
+        <w:t xml:space="preserve">, eta, </w:t>
+      </w:r>
+      <w:proofErr w:type="spellStart"/>
+      <w:r>
+        <w:rPr>
+          <w:rFonts w:asciiTheme="minorHAnsi" w:hAnsiTheme="minorHAnsi"/>
+        </w:rPr>
+        <w:t>rhoNot</w:t>
+      </w:r>
+      <w:proofErr w:type="spellEnd"/>
+      <w:r>
+        <w:rPr>
+          <w:rFonts w:asciiTheme="minorHAnsi" w:hAnsiTheme="minorHAnsi"/>
+        </w:rPr>
+        <w:t>)</w:t>
       </w:r>
     </w:p>
     <w:p>
@@ -730,11 +1048,19 @@
         </w:rPr>
         <w:t xml:space="preserve"> </w:t>
       </w:r>
-      <w:r>
-        <w:rPr>
-          <w:rFonts w:asciiTheme="minorHAnsi" w:hAnsiTheme="minorHAnsi"/>
-        </w:rPr>
-        <w:t xml:space="preserve">computes the forces that repel </w:t>
+      <w:proofErr w:type="gramStart"/>
+      <w:r>
+        <w:rPr>
+          <w:rFonts w:asciiTheme="minorHAnsi" w:hAnsiTheme="minorHAnsi"/>
+        </w:rPr>
+        <w:t>computes</w:t>
+      </w:r>
+      <w:proofErr w:type="gramEnd"/>
+      <w:r>
+        <w:rPr>
+          <w:rFonts w:asciiTheme="minorHAnsi" w:hAnsiTheme="minorHAnsi"/>
+        </w:rPr>
+        <w:t xml:space="preserve"> the forces that repel </w:t>
       </w:r>
       <w:r>
         <w:rPr>
@@ -761,11 +1087,47 @@
         </w:rPr>
         <w:t xml:space="preserve"> </w:t>
       </w:r>
-      <w:r>
-        <w:rPr>
-          <w:rFonts w:asciiTheme="minorHAnsi" w:hAnsiTheme="minorHAnsi"/>
-        </w:rPr>
-        <w:t xml:space="preserve">at positon pObstacle, given by equation 5.6 &amp; 5.7 in RD&amp;C </w:t>
+      <w:proofErr w:type="gramStart"/>
+      <w:r>
+        <w:rPr>
+          <w:rFonts w:asciiTheme="minorHAnsi" w:hAnsiTheme="minorHAnsi"/>
+        </w:rPr>
+        <w:t>at</w:t>
+      </w:r>
+      <w:proofErr w:type="gramEnd"/>
+      <w:r>
+        <w:rPr>
+          <w:rFonts w:asciiTheme="minorHAnsi" w:hAnsiTheme="minorHAnsi"/>
+        </w:rPr>
+        <w:t xml:space="preserve"> </w:t>
+      </w:r>
+      <w:proofErr w:type="spellStart"/>
+      <w:r>
+        <w:rPr>
+          <w:rFonts w:asciiTheme="minorHAnsi" w:hAnsiTheme="minorHAnsi"/>
+        </w:rPr>
+        <w:t>positon</w:t>
+      </w:r>
+      <w:proofErr w:type="spellEnd"/>
+      <w:r>
+        <w:rPr>
+          <w:rFonts w:asciiTheme="minorHAnsi" w:hAnsiTheme="minorHAnsi"/>
+        </w:rPr>
+        <w:t xml:space="preserve"> </w:t>
+      </w:r>
+      <w:proofErr w:type="spellStart"/>
+      <w:r>
+        <w:rPr>
+          <w:rFonts w:asciiTheme="minorHAnsi" w:hAnsiTheme="minorHAnsi"/>
+        </w:rPr>
+        <w:t>pObstacle</w:t>
+      </w:r>
+      <w:proofErr w:type="spellEnd"/>
+      <w:r>
+        <w:rPr>
+          <w:rFonts w:asciiTheme="minorHAnsi" w:hAnsiTheme="minorHAnsi"/>
+        </w:rPr>
+        <w:t xml:space="preserve">, given by equation 5.6 &amp; 5.7 in RD&amp;C </w:t>
       </w:r>
     </w:p>
     <w:p>
@@ -786,11 +1148,19 @@
         </w:rPr>
         <w:t xml:space="preserve"> </w:t>
       </w:r>
-      <w:r>
-        <w:rPr>
-          <w:rFonts w:asciiTheme="minorHAnsi" w:hAnsiTheme="minorHAnsi"/>
-        </w:rPr>
-        <w:t>q: configuration of the arm</w:t>
+      <w:proofErr w:type="gramStart"/>
+      <w:r>
+        <w:rPr>
+          <w:rFonts w:asciiTheme="minorHAnsi" w:hAnsiTheme="minorHAnsi"/>
+        </w:rPr>
+        <w:t>q</w:t>
+      </w:r>
+      <w:proofErr w:type="gramEnd"/>
+      <w:r>
+        <w:rPr>
+          <w:rFonts w:asciiTheme="minorHAnsi" w:hAnsiTheme="minorHAnsi"/>
+        </w:rPr>
+        <w:t>: configuration of the arm</w:t>
       </w:r>
     </w:p>
     <w:p>
@@ -811,11 +1181,35 @@
         </w:rPr>
         <w:t xml:space="preserve"> </w:t>
       </w:r>
-      <w:r>
-        <w:rPr>
-          <w:rFonts w:asciiTheme="minorHAnsi" w:hAnsiTheme="minorHAnsi"/>
-        </w:rPr>
-        <w:t>pObstacle: xy position of the point obstacle</w:t>
+      <w:proofErr w:type="spellStart"/>
+      <w:proofErr w:type="gramStart"/>
+      <w:r>
+        <w:rPr>
+          <w:rFonts w:asciiTheme="minorHAnsi" w:hAnsiTheme="minorHAnsi"/>
+        </w:rPr>
+        <w:t>pObstacle</w:t>
+      </w:r>
+      <w:proofErr w:type="spellEnd"/>
+      <w:proofErr w:type="gramEnd"/>
+      <w:r>
+        <w:rPr>
+          <w:rFonts w:asciiTheme="minorHAnsi" w:hAnsiTheme="minorHAnsi"/>
+        </w:rPr>
+        <w:t xml:space="preserve">: </w:t>
+      </w:r>
+      <w:proofErr w:type="spellStart"/>
+      <w:r>
+        <w:rPr>
+          <w:rFonts w:asciiTheme="minorHAnsi" w:hAnsiTheme="minorHAnsi"/>
+        </w:rPr>
+        <w:t>xy</w:t>
+      </w:r>
+      <w:proofErr w:type="spellEnd"/>
+      <w:r>
+        <w:rPr>
+          <w:rFonts w:asciiTheme="minorHAnsi" w:hAnsiTheme="minorHAnsi"/>
+        </w:rPr>
+        <w:t xml:space="preserve"> position of the point obstacle</w:t>
       </w:r>
     </w:p>
     <w:p>
@@ -836,11 +1230,19 @@
         </w:rPr>
         <w:t xml:space="preserve"> </w:t>
       </w:r>
-      <w:r>
-        <w:rPr>
-          <w:rFonts w:asciiTheme="minorHAnsi" w:hAnsiTheme="minorHAnsi"/>
-        </w:rPr>
-        <w:t>eta: vector parameter that scales the forces for each degree-of-freedom</w:t>
+      <w:proofErr w:type="gramStart"/>
+      <w:r>
+        <w:rPr>
+          <w:rFonts w:asciiTheme="minorHAnsi" w:hAnsiTheme="minorHAnsi"/>
+        </w:rPr>
+        <w:t>eta</w:t>
+      </w:r>
+      <w:proofErr w:type="gramEnd"/>
+      <w:r>
+        <w:rPr>
+          <w:rFonts w:asciiTheme="minorHAnsi" w:hAnsiTheme="minorHAnsi"/>
+        </w:rPr>
+        <w:t>: vector parameter that scales the forces for each degree-of-freedom</w:t>
       </w:r>
     </w:p>
     <w:p>
@@ -861,11 +1263,21 @@
         </w:rPr>
         <w:t xml:space="preserve"> </w:t>
       </w:r>
-      <w:r>
-        <w:rPr>
-          <w:rFonts w:asciiTheme="minorHAnsi" w:hAnsiTheme="minorHAnsi"/>
-        </w:rPr>
-        <w:t xml:space="preserve">rhoNot: </w:t>
+      <w:proofErr w:type="spellStart"/>
+      <w:proofErr w:type="gramStart"/>
+      <w:r>
+        <w:rPr>
+          <w:rFonts w:asciiTheme="minorHAnsi" w:hAnsiTheme="minorHAnsi"/>
+        </w:rPr>
+        <w:t>rhoNot</w:t>
+      </w:r>
+      <w:proofErr w:type="spellEnd"/>
+      <w:proofErr w:type="gramEnd"/>
+      <w:r>
+        <w:rPr>
+          <w:rFonts w:asciiTheme="minorHAnsi" w:hAnsiTheme="minorHAnsi"/>
+        </w:rPr>
+        <w:t xml:space="preserve">: </w:t>
       </w:r>
       <w:r>
         <w:rPr>
@@ -934,8 +1346,23 @@
         <w:rPr>
           <w:rFonts w:asciiTheme="minorHAnsi" w:hAnsiTheme="minorHAnsi"/>
         </w:rPr>
-        <w:t xml:space="preserve">  using the code on page 181, check if the movments for last three iterations are all less than </w:t>
-      </w:r>
+        <w:t xml:space="preserve">  using the code on page 181, check if the </w:t>
+      </w:r>
+      <w:proofErr w:type="spellStart"/>
+      <w:r>
+        <w:rPr>
+          <w:rFonts w:asciiTheme="minorHAnsi" w:hAnsiTheme="minorHAnsi"/>
+        </w:rPr>
+        <w:t>movments</w:t>
+      </w:r>
+      <w:proofErr w:type="spellEnd"/>
+      <w:r>
+        <w:rPr>
+          <w:rFonts w:asciiTheme="minorHAnsi" w:hAnsiTheme="minorHAnsi"/>
+        </w:rPr>
+        <w:t xml:space="preserve"> for last three iterations are all less than </w:t>
+      </w:r>
+      <w:proofErr w:type="spellStart"/>
       <w:r>
         <w:rPr>
           <w:rFonts w:asciiTheme="minorHAnsi" w:hAnsiTheme="minorHAnsi"/>
@@ -943,6 +1370,7 @@
         </w:rPr>
         <w:t>epsilon_min</w:t>
       </w:r>
+      <w:proofErr w:type="spellEnd"/>
       <w:r>
         <w:rPr>
           <w:rFonts w:asciiTheme="minorHAnsi" w:hAnsiTheme="minorHAnsi"/>
@@ -955,6 +1383,7 @@
         </w:rPr>
         <w:t xml:space="preserve"> variable </w:t>
       </w:r>
+      <w:proofErr w:type="spellStart"/>
       <w:r>
         <w:rPr>
           <w:rFonts w:asciiTheme="minorHAnsi" w:hAnsiTheme="minorHAnsi"/>
@@ -962,6 +1391,7 @@
         </w:rPr>
         <w:t>inLocalMinimum</w:t>
       </w:r>
+      <w:proofErr w:type="spellEnd"/>
       <w:r>
         <w:rPr>
           <w:rFonts w:asciiTheme="minorHAnsi" w:hAnsiTheme="minorHAnsi"/>
@@ -995,6 +1425,7 @@
         </w:rPr>
         <w:t xml:space="preserve"> Find a value of </w:t>
       </w:r>
+      <w:proofErr w:type="spellStart"/>
       <w:r>
         <w:rPr>
           <w:rFonts w:asciiTheme="minorHAnsi" w:hAnsiTheme="minorHAnsi"/>
@@ -1002,6 +1433,7 @@
         </w:rPr>
         <w:t>epsilon_min</w:t>
       </w:r>
+      <w:proofErr w:type="spellEnd"/>
       <w:r>
         <w:rPr>
           <w:rFonts w:asciiTheme="minorHAnsi" w:hAnsiTheme="minorHAnsi"/>
@@ -1009,6 +1441,7 @@
         </w:rPr>
         <w:t xml:space="preserve"> </w:t>
       </w:r>
+      <w:proofErr w:type="gramStart"/>
       <w:r>
         <w:rPr>
           <w:rFonts w:asciiTheme="minorHAnsi" w:hAnsiTheme="minorHAnsi"/>
@@ -1025,7 +1458,14 @@
         <w:rPr>
           <w:rFonts w:asciiTheme="minorHAnsi" w:hAnsiTheme="minorHAnsi"/>
         </w:rPr>
-        <w:t>will detect if the robot is stuck</w:t>
+        <w:t>will</w:t>
+      </w:r>
+      <w:proofErr w:type="gramEnd"/>
+      <w:r>
+        <w:rPr>
+          <w:rFonts w:asciiTheme="minorHAnsi" w:hAnsiTheme="minorHAnsi"/>
+        </w:rPr>
+        <w:t xml:space="preserve"> detect if the robot is stuck</w:t>
       </w:r>
     </w:p>
     <w:p>
@@ -1035,13 +1475,25 @@
           <w:b/>
         </w:rPr>
       </w:pPr>
+      <w:proofErr w:type="spellStart"/>
+      <w:proofErr w:type="gramStart"/>
       <w:r>
         <w:rPr>
           <w:rFonts w:asciiTheme="minorHAnsi" w:hAnsiTheme="minorHAnsi"/>
           <w:b/>
         </w:rPr>
-        <w:t>epsilon_min</w:t>
-      </w:r>
+        <w:lastRenderedPageBreak/>
+        <w:t>epsilon</w:t>
+      </w:r>
+      <w:proofErr w:type="gramEnd"/>
+      <w:r>
+        <w:rPr>
+          <w:rFonts w:asciiTheme="minorHAnsi" w:hAnsiTheme="minorHAnsi"/>
+          <w:b/>
+        </w:rPr>
+        <w:t>_min</w:t>
+      </w:r>
+      <w:proofErr w:type="spellEnd"/>
       <w:r>
         <w:rPr>
           <w:rFonts w:asciiTheme="minorHAnsi" w:hAnsiTheme="minorHAnsi"/>
@@ -1101,6 +1553,8 @@
         </w:rPr>
         <w:t xml:space="preserve">  if </w:t>
       </w:r>
+      <w:proofErr w:type="spellStart"/>
+      <w:proofErr w:type="gramStart"/>
       <w:r>
         <w:rPr>
           <w:rFonts w:asciiTheme="minorHAnsi" w:hAnsiTheme="minorHAnsi"/>
@@ -1108,6 +1562,7 @@
         </w:rPr>
         <w:t>inLocalMinimum</w:t>
       </w:r>
+      <w:proofErr w:type="spellEnd"/>
       <w:r>
         <w:rPr>
           <w:rFonts w:asciiTheme="minorHAnsi" w:hAnsiTheme="minorHAnsi"/>
@@ -1119,7 +1574,14 @@
         <w:rPr>
           <w:rFonts w:asciiTheme="minorHAnsi" w:hAnsiTheme="minorHAnsi"/>
         </w:rPr>
-        <w:t xml:space="preserve">, then perform a random walk (page 181).   Select a </w:t>
+        <w:t>,</w:t>
+      </w:r>
+      <w:proofErr w:type="gramEnd"/>
+      <w:r>
+        <w:rPr>
+          <w:rFonts w:asciiTheme="minorHAnsi" w:hAnsiTheme="minorHAnsi"/>
+        </w:rPr>
+        <w:t xml:space="preserve"> then perform a random walk (page 181).   Select a </w:t>
       </w:r>
       <w:r>
         <w:rPr>
@@ -1141,11 +1603,19 @@
           <w:rFonts w:asciiTheme="minorHAnsi" w:hAnsiTheme="minorHAnsi"/>
         </w:rPr>
       </w:pPr>
-      <w:r>
-        <w:rPr>
-          <w:rFonts w:asciiTheme="minorHAnsi" w:hAnsiTheme="minorHAnsi"/>
-        </w:rPr>
-        <w:t>t = 5;  %how many random steps to take?</w:t>
+      <w:proofErr w:type="gramStart"/>
+      <w:r>
+        <w:rPr>
+          <w:rFonts w:asciiTheme="minorHAnsi" w:hAnsiTheme="minorHAnsi"/>
+        </w:rPr>
+        <w:t>t</w:t>
+      </w:r>
+      <w:proofErr w:type="gramEnd"/>
+      <w:r>
+        <w:rPr>
+          <w:rFonts w:asciiTheme="minorHAnsi" w:hAnsiTheme="minorHAnsi"/>
+        </w:rPr>
+        <w:t xml:space="preserve"> = 5;  %how many random steps to take?</w:t>
       </w:r>
     </w:p>
     <w:p>
@@ -1154,11 +1624,19 @@
           <w:rFonts w:asciiTheme="minorHAnsi" w:hAnsiTheme="minorHAnsi"/>
         </w:rPr>
       </w:pPr>
-      <w:r>
-        <w:rPr>
-          <w:rFonts w:asciiTheme="minorHAnsi" w:hAnsiTheme="minorHAnsi"/>
-        </w:rPr>
-        <w:t>v = pi/10; % maximum random value at each step</w:t>
+      <w:proofErr w:type="gramStart"/>
+      <w:r>
+        <w:rPr>
+          <w:rFonts w:asciiTheme="minorHAnsi" w:hAnsiTheme="minorHAnsi"/>
+        </w:rPr>
+        <w:t>v</w:t>
+      </w:r>
+      <w:proofErr w:type="gramEnd"/>
+      <w:r>
+        <w:rPr>
+          <w:rFonts w:asciiTheme="minorHAnsi" w:hAnsiTheme="minorHAnsi"/>
+        </w:rPr>
+        <w:t xml:space="preserve"> = pi/10; % maximum random value at each step</w:t>
       </w:r>
     </w:p>
     <w:p>
@@ -1216,6 +1694,8 @@
         </w:rPr>
         <w:t xml:space="preserve">  Change the lasers to exploding polygonal containers of dynamite that must be avoided.  Change </w:t>
       </w:r>
+      <w:proofErr w:type="spellStart"/>
+      <w:proofErr w:type="gramStart"/>
       <w:r>
         <w:rPr>
           <w:rFonts w:asciiTheme="minorHAnsi" w:hAnsiTheme="minorHAnsi"/>
@@ -1232,7 +1712,49 @@
         <w:rPr>
           <w:rFonts w:asciiTheme="minorHAnsi" w:hAnsiTheme="minorHAnsi"/>
         </w:rPr>
-        <w:t>Pt(q, pObstacle, eta, rhoNot)</w:t>
+        <w:t>Pt</w:t>
+      </w:r>
+      <w:proofErr w:type="spellEnd"/>
+      <w:r>
+        <w:rPr>
+          <w:rFonts w:asciiTheme="minorHAnsi" w:hAnsiTheme="minorHAnsi"/>
+        </w:rPr>
+        <w:t>(</w:t>
+      </w:r>
+      <w:proofErr w:type="gramEnd"/>
+      <w:r>
+        <w:rPr>
+          <w:rFonts w:asciiTheme="minorHAnsi" w:hAnsiTheme="minorHAnsi"/>
+        </w:rPr>
+        <w:t xml:space="preserve">q, </w:t>
+      </w:r>
+      <w:proofErr w:type="spellStart"/>
+      <w:r>
+        <w:rPr>
+          <w:rFonts w:asciiTheme="minorHAnsi" w:hAnsiTheme="minorHAnsi"/>
+        </w:rPr>
+        <w:t>pObstacle</w:t>
+      </w:r>
+      <w:proofErr w:type="spellEnd"/>
+      <w:r>
+        <w:rPr>
+          <w:rFonts w:asciiTheme="minorHAnsi" w:hAnsiTheme="minorHAnsi"/>
+        </w:rPr>
+        <w:t xml:space="preserve">, eta, </w:t>
+      </w:r>
+      <w:proofErr w:type="spellStart"/>
+      <w:r>
+        <w:rPr>
+          <w:rFonts w:asciiTheme="minorHAnsi" w:hAnsiTheme="minorHAnsi"/>
+        </w:rPr>
+        <w:t>rhoNot</w:t>
+      </w:r>
+      <w:proofErr w:type="spellEnd"/>
+      <w:r>
+        <w:rPr>
+          <w:rFonts w:asciiTheme="minorHAnsi" w:hAnsiTheme="minorHAnsi"/>
+        </w:rPr>
+        <w:t>)</w:t>
       </w:r>
       <w:r>
         <w:rPr>
@@ -1254,12 +1776,28 @@
           <w:rFonts w:asciiTheme="minorHAnsi" w:hAnsiTheme="minorHAnsi"/>
         </w:rPr>
       </w:pPr>
-      <w:r>
-        <w:rPr>
-          <w:rFonts w:asciiTheme="minorHAnsi" w:hAnsiTheme="minorHAnsi"/>
-        </w:rPr>
-        <w:t>Dr Becker will generate polygonal obstacles..</w:t>
-      </w:r>
+      <w:proofErr w:type="spellStart"/>
+      <w:r>
+        <w:rPr>
+          <w:rFonts w:asciiTheme="minorHAnsi" w:hAnsiTheme="minorHAnsi"/>
+        </w:rPr>
+        <w:t>Dr</w:t>
+      </w:r>
+      <w:proofErr w:type="spellEnd"/>
+      <w:r>
+        <w:rPr>
+          <w:rFonts w:asciiTheme="minorHAnsi" w:hAnsiTheme="minorHAnsi"/>
+        </w:rPr>
+        <w:t xml:space="preserve"> Becker will generate polygonal obstacles</w:t>
+      </w:r>
+      <w:proofErr w:type="gramStart"/>
+      <w:r>
+        <w:rPr>
+          <w:rFonts w:asciiTheme="minorHAnsi" w:hAnsiTheme="minorHAnsi"/>
+        </w:rPr>
+        <w:t>..</w:t>
+      </w:r>
+      <w:proofErr w:type="gramEnd"/>
     </w:p>
     <w:p>
       <w:pPr>
@@ -1333,7 +1871,7 @@
         <w:rFonts w:ascii="Times New Roman" w:hAnsi="Times New Roman"/>
         <w:noProof/>
       </w:rPr>
-      <w:t>1</w:t>
+      <w:t>2</w:t>
     </w:r>
     <w:r>
       <w:rPr>
@@ -6074,7 +6612,7 @@
 </file>
 
 <file path=customXml/itemProps1.xml><?xml version="1.0" encoding="utf-8"?>
-<ds:datastoreItem xmlns:ds="http://schemas.openxmlformats.org/officeDocument/2006/customXml" ds:itemID="{3C8F0ECD-15E6-A64E-9CAE-822F28B0BC64}">
+<ds:datastoreItem xmlns:ds="http://schemas.openxmlformats.org/officeDocument/2006/customXml" ds:itemID="{01C582DC-7A4B-E246-9224-82940964AB86}">
   <ds:schemaRefs>
     <ds:schemaRef ds:uri="http://schemas.openxmlformats.org/officeDocument/2006/bibliography"/>
   </ds:schemaRefs>

</xml_diff>